<commit_message>
fixed error in DOC_DA1, try 2
</commit_message>
<xml_diff>
--- a/DA1/DOC_DA1.docx
+++ b/DA1/DOC_DA1.docx
@@ -6451,15 +6451,7 @@
             </w:pPr>
             <w:r>
               <w:rPr/>
-              <w:t>https://github.com/battled/DA</w:t>
-            </w:r>
-            <w:r>
-              <w:rPr/>
-              <w:t>0</w:t>
-            </w:r>
-            <w:r>
-              <w:rPr/>
-              <w:t>.git</w:t>
+              <w:t>https://github.com/battled/DA0.git</w:t>
             </w:r>
           </w:p>
         </w:tc>

</xml_diff>